<commit_message>
api gateway configured correctly with docker and local all tools like ratelimiter circuit breaker retry configured and working well
</commit_message>
<xml_diff>
--- a/dbSchema/aboutDB.docx
+++ b/dbSchema/aboutDB.docx
@@ -17,7 +17,72 @@
           <w:sz w:val="24"/>
           <w:szCs w:val="24"/>
         </w:rPr>
-        <w:t xml:space="preserve">Perfect! I've created a comprehensive database schema and architecture documentation for your </w:t>
+        <w:fldChar w:fldCharType="begin"/>
+      </w:r>
+      <w:r>
+        <w:rPr>
+          <w:rFonts w:ascii="Times New Roman" w:eastAsia="Times New Roman" w:hAnsi="Times New Roman" w:cs="Times New Roman"/>
+          <w:sz w:val="24"/>
+          <w:szCs w:val="24"/>
+        </w:rPr>
+        <w:instrText xml:space="preserve"> HYPERLINK "</w:instrText>
+      </w:r>
+      <w:r>
+        <w:rPr>
+          <w:rFonts w:ascii="Times New Roman" w:eastAsia="Times New Roman" w:hAnsi="Times New Roman" w:cs="Times New Roman"/>
+          <w:sz w:val="24"/>
+          <w:szCs w:val="24"/>
+        </w:rPr>
+        <w:instrText>https://claude.ai/share/f57dd4ad-13ec-4e2f-a31c-8bcfb39cbc09</w:instrText>
+      </w:r>
+      <w:r>
+        <w:rPr>
+          <w:rFonts w:ascii="Times New Roman" w:eastAsia="Times New Roman" w:hAnsi="Times New Roman" w:cs="Times New Roman"/>
+          <w:sz w:val="24"/>
+          <w:szCs w:val="24"/>
+        </w:rPr>
+        <w:instrText xml:space="preserve">" </w:instrText>
+      </w:r>
+      <w:r>
+        <w:rPr>
+          <w:rFonts w:ascii="Times New Roman" w:eastAsia="Times New Roman" w:hAnsi="Times New Roman" w:cs="Times New Roman"/>
+          <w:sz w:val="24"/>
+          <w:szCs w:val="24"/>
+        </w:rPr>
+        <w:fldChar w:fldCharType="separate"/>
+      </w:r>
+      <w:r>
+        <w:rPr>
+          <w:rStyle w:val="Hyperlink"/>
+          <w:rFonts w:ascii="Times New Roman" w:eastAsia="Times New Roman" w:hAnsi="Times New Roman" w:cs="Times New Roman"/>
+          <w:sz w:val="24"/>
+          <w:szCs w:val="24"/>
+        </w:rPr>
+        <w:t>https://claude.ai/share/f57dd4ad-13ec-4e2f-a31c-8bcfb39cbc09</w:t>
+      </w:r>
+      <w:r>
+        <w:rPr>
+          <w:rFonts w:ascii="Times New Roman" w:eastAsia="Times New Roman" w:hAnsi="Times New Roman" w:cs="Times New Roman"/>
+          <w:sz w:val="24"/>
+          <w:szCs w:val="24"/>
+        </w:rPr>
+        <w:fldChar w:fldCharType="end"/>
+      </w:r>
+      <w:r>
+        <w:rPr>
+          <w:rFonts w:ascii="Times New Roman" w:eastAsia="Times New Roman" w:hAnsi="Times New Roman" w:cs="Times New Roman"/>
+          <w:sz w:val="24"/>
+          <w:szCs w:val="24"/>
+        </w:rPr>
+        <w:t xml:space="preserve">      important link </w:t>
+      </w:r>
+      <w:r>
+        <w:rPr>
+          <w:rFonts w:ascii="Times New Roman" w:eastAsia="Times New Roman" w:hAnsi="Times New Roman" w:cs="Times New Roman"/>
+          <w:sz w:val="24"/>
+          <w:szCs w:val="24"/>
+        </w:rPr>
+        <w:t xml:space="preserve">for </w:t>
       </w:r>
       <w:proofErr w:type="spellStart"/>
       <w:r>
@@ -26,7 +91,7 @@
           <w:sz w:val="24"/>
           <w:szCs w:val="24"/>
         </w:rPr>
-        <w:t>InterPay</w:t>
+        <w:t>omplete</w:t>
       </w:r>
       <w:proofErr w:type="spellEnd"/>
       <w:r>
@@ -35,10 +100,76 @@
           <w:sz w:val="24"/>
           <w:szCs w:val="24"/>
         </w:rPr>
-        <w:t xml:space="preserve"> payment system. Here's what I've delivered:</w:t>
+        <w:t xml:space="preserve"> db</w:t>
       </w:r>
       <w:bookmarkStart w:id="0" w:name="_GoBack"/>
       <w:bookmarkEnd w:id="0"/>
+    </w:p>
+    <w:p>
+      <w:pPr>
+        <w:spacing w:before="100" w:beforeAutospacing="1" w:after="100" w:afterAutospacing="1" w:line="240" w:lineRule="auto"/>
+        <w:rPr>
+          <w:rFonts w:ascii="Times New Roman" w:eastAsia="Times New Roman" w:hAnsi="Times New Roman" w:cs="Times New Roman"/>
+          <w:sz w:val="24"/>
+          <w:szCs w:val="24"/>
+        </w:rPr>
+      </w:pPr>
+      <w:r>
+        <w:rPr>
+          <w:rFonts w:ascii="Times New Roman" w:eastAsia="Times New Roman" w:hAnsi="Times New Roman" w:cs="Times New Roman"/>
+          <w:sz w:val="24"/>
+          <w:szCs w:val="24"/>
+        </w:rPr>
+        <w:t>Perfect! I've created a com</w:t>
+      </w:r>
+    </w:p>
+    <w:p>
+      <w:pPr>
+        <w:spacing w:before="100" w:beforeAutospacing="1" w:after="100" w:afterAutospacing="1" w:line="240" w:lineRule="auto"/>
+        <w:rPr>
+          <w:rFonts w:ascii="Times New Roman" w:eastAsia="Times New Roman" w:hAnsi="Times New Roman" w:cs="Times New Roman"/>
+          <w:sz w:val="24"/>
+          <w:szCs w:val="24"/>
+        </w:rPr>
+      </w:pPr>
+      <w:proofErr w:type="spellStart"/>
+      <w:proofErr w:type="gramStart"/>
+      <w:r>
+        <w:rPr>
+          <w:rFonts w:ascii="Times New Roman" w:eastAsia="Times New Roman" w:hAnsi="Times New Roman" w:cs="Times New Roman"/>
+          <w:sz w:val="24"/>
+          <w:szCs w:val="24"/>
+        </w:rPr>
+        <w:t>prehensive</w:t>
+      </w:r>
+      <w:proofErr w:type="spellEnd"/>
+      <w:proofErr w:type="gramEnd"/>
+      <w:r>
+        <w:rPr>
+          <w:rFonts w:ascii="Times New Roman" w:eastAsia="Times New Roman" w:hAnsi="Times New Roman" w:cs="Times New Roman"/>
+          <w:sz w:val="24"/>
+          <w:szCs w:val="24"/>
+        </w:rPr>
+        <w:t xml:space="preserve"> database schema and architecture documentation for your </w:t>
+      </w:r>
+      <w:proofErr w:type="spellStart"/>
+      <w:r>
+        <w:rPr>
+          <w:rFonts w:ascii="Times New Roman" w:eastAsia="Times New Roman" w:hAnsi="Times New Roman" w:cs="Times New Roman"/>
+          <w:sz w:val="24"/>
+          <w:szCs w:val="24"/>
+        </w:rPr>
+        <w:t>InterPay</w:t>
+      </w:r>
+      <w:proofErr w:type="spellEnd"/>
+      <w:r>
+        <w:rPr>
+          <w:rFonts w:ascii="Times New Roman" w:eastAsia="Times New Roman" w:hAnsi="Times New Roman" w:cs="Times New Roman"/>
+          <w:sz w:val="24"/>
+          <w:szCs w:val="24"/>
+        </w:rPr>
+        <w:t xml:space="preserve"> payment system. Here's what I've delivered:</w:t>
+      </w:r>
     </w:p>
     <w:p>
       <w:pPr>
@@ -903,6 +1034,7 @@
           <w:sz w:val="24"/>
           <w:szCs w:val="24"/>
         </w:rPr>
+        <w:lastRenderedPageBreak/>
         <w:t>Materialized views for analytics</w:t>
       </w:r>
     </w:p>
@@ -991,7 +1123,6 @@
           <w:sz w:val="24"/>
           <w:szCs w:val="24"/>
         </w:rPr>
-        <w:lastRenderedPageBreak/>
         <w:t>PCI DSS compliance (tokenization)</w:t>
       </w:r>
     </w:p>
@@ -3314,6 +3445,29 @@
       <w:bCs/>
     </w:rPr>
   </w:style>
+  <w:style w:type="character" w:styleId="Hyperlink">
+    <w:name w:val="Hyperlink"/>
+    <w:basedOn w:val="DefaultParagraphFont"/>
+    <w:uiPriority w:val="99"/>
+    <w:unhideWhenUsed/>
+    <w:rsid w:val="00952C91"/>
+    <w:rPr>
+      <w:color w:val="0563C1" w:themeColor="hyperlink"/>
+      <w:u w:val="single"/>
+    </w:rPr>
+  </w:style>
+  <w:style w:type="character" w:styleId="FollowedHyperlink">
+    <w:name w:val="FollowedHyperlink"/>
+    <w:basedOn w:val="DefaultParagraphFont"/>
+    <w:uiPriority w:val="99"/>
+    <w:semiHidden/>
+    <w:unhideWhenUsed/>
+    <w:rsid w:val="008D12FD"/>
+    <w:rPr>
+      <w:color w:val="954F72" w:themeColor="followedHyperlink"/>
+      <w:u w:val="single"/>
+    </w:rPr>
+  </w:style>
 </w:styles>
 </file>
 

</xml_diff>